<commit_message>
espace profil personnel-mail de modification de mot de passe
</commit_message>
<xml_diff>
--- a/heures-restantes + questions.docx
+++ b/heures-restantes + questions.docx
@@ -58,6 +58,27 @@
         <w:t>11/03/2025 reste 8h</w:t>
       </w:r>
     </w:p>
+    <w:p>
+      <w:r>
+        <w:t>12/03 6h</w:t>
+      </w:r>
+    </w:p>
+    <w:p>
+      <w:r>
+        <w:t xml:space="preserve">13-03-&gt;4h </w:t>
+      </w:r>
+    </w:p>
+    <w:p>
+      <w:r>
+        <w:t>16/03-&gt;2h</w:t>
+      </w:r>
+    </w:p>
+    <w:p>
+      <w:r>
+        <w:t>18/03-&gt;0h</w:t>
+      </w:r>
+    </w:p>
+    <w:p/>
     <w:p/>
     <w:p>
       <w:r>
@@ -109,23 +130,57 @@
     <w:p/>
     <w:p>
       <w:r>
-        <w:t>Public/privée protected …</w:t>
-      </w:r>
-    </w:p>
-    <w:p>
-      <w:r>
-        <w:t>Quand partage travail si tout en public les autres developpeur</w:t>
+        <w:t xml:space="preserve">Public/privée </w:t>
+      </w:r>
+      <w:proofErr w:type="spellStart"/>
+      <w:r>
+        <w:t>protected</w:t>
+      </w:r>
+      <w:proofErr w:type="spellEnd"/>
+      <w:r>
+        <w:t xml:space="preserve"> …</w:t>
+      </w:r>
+    </w:p>
+    <w:p>
+      <w:r>
+        <w:t xml:space="preserve">Quand partage travail si tout en public les autres </w:t>
+      </w:r>
+      <w:proofErr w:type="spellStart"/>
+      <w:r>
+        <w:t>developpeur</w:t>
       </w:r>
       <w:r>
         <w:t>s</w:t>
       </w:r>
+      <w:proofErr w:type="spellEnd"/>
       <w:r>
         <w:t xml:space="preserve"> ne sauront pas ce qu’ils peuvent ou ne peuvent/doivent pas modifier.</w:t>
       </w:r>
     </w:p>
     <w:p>
-      <w:r>
-        <w:t xml:space="preserve">Lorqu’ils regarderont les classes, ils seront que les functions en private ne doivent </w:t>
+      <w:proofErr w:type="spellStart"/>
+      <w:r>
+        <w:t>Lorqu’ils</w:t>
+      </w:r>
+      <w:proofErr w:type="spellEnd"/>
+      <w:r>
+        <w:t xml:space="preserve"> regarderont les classes, ils seront que les </w:t>
+      </w:r>
+      <w:proofErr w:type="spellStart"/>
+      <w:r>
+        <w:t>functions</w:t>
+      </w:r>
+      <w:proofErr w:type="spellEnd"/>
+      <w:r>
+        <w:t xml:space="preserve"> en </w:t>
+      </w:r>
+      <w:proofErr w:type="spellStart"/>
+      <w:r>
+        <w:t>private</w:t>
+      </w:r>
+      <w:proofErr w:type="spellEnd"/>
+      <w:r>
+        <w:t xml:space="preserve"> ne doivent </w:t>
       </w:r>
       <w:r>
         <w:t>pas</w:t>
@@ -141,8 +196,15 @@
     </w:p>
     <w:p>
       <w:r>
-        <w:lastRenderedPageBreak/>
-        <w:t>Pk ce resonnement ?</w:t>
+        <w:t xml:space="preserve">Pk ce </w:t>
+      </w:r>
+      <w:proofErr w:type="spellStart"/>
+      <w:r>
+        <w:t>resonnement</w:t>
+      </w:r>
+      <w:proofErr w:type="spellEnd"/>
+      <w:r>
+        <w:t> ?</w:t>
       </w:r>
     </w:p>
     <w:p>

</xml_diff>